<commit_message>
Pulling down more sweaters
</commit_message>
<xml_diff>
--- a/Proposal/K.Vinh Capstone Proposal.docx
+++ b/Proposal/K.Vinh Capstone Proposal.docx
@@ -518,24 +518,24 @@
       </w:r>
       <w:proofErr w:type="spellEnd"/>
       <w:r>
-        <w:t>, CNN, ResNet50, and VGG-19. It also suggests that using a more advanced model, such as YOLO, might be beneficial as well.</w:t>
-      </w:r>
-    </w:p>
-    <w:p>
-      <w:pPr>
-        <w:jc w:val="both"/>
-      </w:pPr>
-      <w:r>
-        <w:t xml:space="preserve"> </w:t>
-      </w:r>
-    </w:p>
-    <w:p>
-      <w:pPr>
-        <w:jc w:val="both"/>
-      </w:pPr>
+        <w:t xml:space="preserve">, CNN, ResNet50, and VGG-19. </w:t>
+      </w:r>
+    </w:p>
+    <w:p>
+      <w:pPr>
+        <w:jc w:val="both"/>
+      </w:pPr>
+    </w:p>
+    <w:p>
+      <w:pPr>
+        <w:jc w:val="both"/>
+      </w:pPr>
+      <w:r>
+        <w:t xml:space="preserve">The Nearest Neighbor Algorithm approach used in [6] involves a two-fold approach: first, a trained neural network processes the images. Then, a nearest neighbor algorithm (Annoy) and </w:t>
+      </w:r>
       <w:r>
         <w:lastRenderedPageBreak/>
-        <w:t>The Nearest Neighbor Algorithm approach used in [6] involves a two-fold approach: first, a trained neural network processes the images. Then, a nearest neighbor algorithm (Annoy) and Cosine Similarity are used to find the most relevant products based on the input image's features or embeddings. This approach could be another possible solution to the problem of identifying and recommending knitted sweater patterns.</w:t>
+        <w:t>Cosine Similarity are used to find the most relevant products based on the input image's features or embeddings. This approach could be another possible solution to the problem of identifying and recommending knitted sweater patterns.</w:t>
       </w:r>
     </w:p>
     <w:p>
@@ -886,10 +886,21 @@
       </w:r>
       <w:proofErr w:type="spellEnd"/>
       <w:r>
-        <w:t xml:space="preserve"> data has been downloaded and cleaned, this project will </w:t>
-      </w:r>
-      <w:r>
-        <w:t xml:space="preserve">test several machine learning models to identify and classify key features from sweater images. These models </w:t>
+        <w:t xml:space="preserve"> data has been downloaded and cleaned, this project will test several machine learning models to identify and classify key features from sweater images</w:t>
+      </w:r>
+      <w:r>
+        <w:t xml:space="preserve"> and/or use a nearest neighbor approach </w:t>
+      </w:r>
+      <w:proofErr w:type="spellStart"/>
+      <w:r>
+        <w:t>to</w:t>
+      </w:r>
+      <w:proofErr w:type="spellEnd"/>
+      <w:r>
+        <w:t xml:space="preserve"> find similar sweaters</w:t>
+      </w:r>
+      <w:r>
+        <w:t xml:space="preserve">. These models </w:t>
       </w:r>
       <w:r>
         <w:t xml:space="preserve">may </w:t>
@@ -907,6 +918,12 @@
       </w:r>
       <w:r>
         <w:t xml:space="preserve">Annoy, </w:t>
+      </w:r>
+      <w:r>
+        <w:t>VGG-19</w:t>
+      </w:r>
+      <w:r>
+        <w:t xml:space="preserve">, </w:t>
       </w:r>
       <w:r>
         <w:t>and YOLO. This project aims to explore several previous models used in clothing classification to determine which, if any, can effectively classify the finer details of knitted sweaters.</w:t>
@@ -1447,10 +1464,6 @@
         <w:jc w:val="both"/>
       </w:pPr>
       <w:r>
-        <w:lastRenderedPageBreak/>
-        <w:tab/>
-      </w:r>
-      <w:r>
         <w:tab/>
       </w:r>
       <w:r>
@@ -1504,6 +1517,7 @@
           <w:sz w:val="16"/>
           <w:szCs w:val="16"/>
         </w:rPr>
+        <w:lastRenderedPageBreak/>
         <w:t>[1]A. Schindler, T. Lidy, S. Karner, and M. Hecker, “Fashion and Apparel Classification using Convolutional Neural Networks,” arXiv:1811.04374 [cs], Nov. 2018, Accessed: Sep. 15, 2025. [Online]. Available: https://arxiv.org/abs/1811.04374</w:t>
       </w:r>
     </w:p>
@@ -1550,16 +1564,7 @@
           <w:sz w:val="16"/>
           <w:szCs w:val="16"/>
         </w:rPr>
-        <w:t>[3]A. Kvedaraite, N. Buineviciute, and A. Paulauskaite-Taraseviciene, “Computer vision-based multi-class classification of garments using a three-</w:t>
-      </w:r>
-      <w:r>
-        <w:rPr>
-          <w:rFonts w:eastAsia="MS Mincho"/>
-          <w:noProof/>
-          <w:sz w:val="16"/>
-          <w:szCs w:val="16"/>
-        </w:rPr>
-        <w:t>level hierarchical approach,” 2023. Accessed: Sep. 15, 2025. [Online]. Available: https://ceur-ws.org/Vol-3575/Paper8.pdf</w:t>
+        <w:t>[3]A. Kvedaraite, N. Buineviciute, and A. Paulauskaite-Taraseviciene, “Computer vision-based multi-class classification of garments using a three-level hierarchical approach,” 2023. Accessed: Sep. 15, 2025. [Online]. Available: https://ceur-ws.org/Vol-3575/Paper8.pdf</w:t>
       </w:r>
     </w:p>
     <w:p>

</xml_diff>